<commit_message>
v17: Until Strings Finale (Score)
</commit_message>
<xml_diff>
--- a/2 Proof Reading and Review/v2/THG Errata List_v2.docx
+++ b/2 Proof Reading and Review/v2/THG Errata List_v2.docx
@@ -38,6 +38,38 @@
           <w:szCs w:val="32"/>
         </w:rPr>
         <w:t>Errata List</w:t>
+      </w:r>
+    </w:p>
+    <w:p>
+      <w:pPr>
+        <w:jc w:val="center"/>
+        <w:rPr>
+          <w:rFonts w:ascii="Times" w:eastAsia="Times" w:hAnsi="Times" w:cs="Times"/>
+          <w:b/>
+          <w:sz w:val="32"/>
+          <w:szCs w:val="32"/>
+        </w:rPr>
+      </w:pPr>
+    </w:p>
+    <w:p>
+      <w:pPr>
+        <w:rPr>
+          <w:rFonts w:ascii="Times" w:eastAsia="Times" w:hAnsi="Times" w:cs="Times"/>
+          <w:b/>
+          <w:sz w:val="20"/>
+          <w:szCs w:val="20"/>
+          <w:highlight w:val="yellow"/>
+        </w:rPr>
+      </w:pPr>
+      <w:r>
+        <w:rPr>
+          <w:rFonts w:ascii="Times" w:eastAsia="Times" w:hAnsi="Times" w:cs="Times"/>
+          <w:b/>
+          <w:sz w:val="20"/>
+          <w:szCs w:val="20"/>
+          <w:highlight w:val="yellow"/>
+        </w:rPr>
+        <w:t>YANIV COMMENTS IN HIGHLIGHTED YELLOW - 26 October 2022</w:t>
       </w:r>
     </w:p>
     <w:p>
@@ -117,6 +149,13 @@
         </w:rPr>
         <w:t xml:space="preserve">. </w:t>
       </w:r>
+      <w:r>
+        <w:rPr>
+          <w:rFonts w:ascii="Times" w:eastAsia="Times" w:hAnsi="Times" w:cs="Times"/>
+          <w:highlight w:val="yellow"/>
+        </w:rPr>
+        <w:t>OK THANKS</w:t>
+      </w:r>
     </w:p>
     <w:p>
       <w:pPr>
@@ -139,19 +178,21 @@
         <w:rPr>
           <w:rFonts w:ascii="Times" w:eastAsia="Times" w:hAnsi="Times" w:cs="Times"/>
         </w:rPr>
-        <w:t>Ad</w:t>
-      </w:r>
-      <w:r>
-        <w:rPr>
-          <w:rFonts w:ascii="Times" w:eastAsia="Times" w:hAnsi="Times" w:cs="Times"/>
-        </w:rPr>
-        <w:t>justed Instrument names as requested</w:t>
-      </w:r>
-      <w:r>
-        <w:rPr>
-          <w:rFonts w:ascii="Times" w:eastAsia="Times" w:hAnsi="Times" w:cs="Times"/>
-        </w:rPr>
-        <w:t>.</w:t>
+        <w:t xml:space="preserve">Adjusted Instrument names as requested. </w:t>
+      </w:r>
+      <w:r>
+        <w:rPr>
+          <w:rFonts w:ascii="Times" w:eastAsia="Times" w:hAnsi="Times" w:cs="Times"/>
+          <w:highlight w:val="yellow"/>
+        </w:rPr>
+        <w:t>Few inconsistencies when shortened instrument names appear later, I hope I caught them all. To make things fit better, adjust the text style Line Spacing to 50% and then it is much tighter. Here's a link, scroll down to "get fancy" for a better explanation</w:t>
+      </w:r>
+      <w:r>
+        <w:rPr>
+          <w:rFonts w:ascii="Times" w:eastAsia="Times" w:hAnsi="Times" w:cs="Times"/>
+          <w:highlight w:val="yellow"/>
+        </w:rPr>
+        <w:t xml:space="preserve"> of what I mean: https://www.scoringnotes.com/tips/working-with-instrument-names-in-sibelius/</w:t>
       </w:r>
     </w:p>
     <w:p>
@@ -199,7 +240,14 @@
         <w:rPr>
           <w:rFonts w:ascii="Times" w:eastAsia="Times" w:hAnsi="Times" w:cs="Times"/>
         </w:rPr>
-        <w:t>Used combined staves as much as possible, where appropriate, with two voices in one staff when voice crossing is limited.</w:t>
+        <w:t xml:space="preserve">Used combined staves as much as possible, where appropriate, with two voices in one staff when voice crossing is limited. </w:t>
+      </w:r>
+      <w:r>
+        <w:rPr>
+          <w:rFonts w:ascii="Times" w:eastAsia="Times" w:hAnsi="Times" w:cs="Times"/>
+          <w:highlight w:val="yellow"/>
+        </w:rPr>
+        <w:t>THANKS!</w:t>
       </w:r>
     </w:p>
     <w:p>
@@ -223,7 +271,20 @@
         <w:rPr>
           <w:rFonts w:ascii="Times" w:eastAsia="Times" w:hAnsi="Times" w:cs="Times"/>
         </w:rPr>
-        <w:t>a2 lines use single voices in most cases</w:t>
+        <w:t>a2 lines</w:t>
+      </w:r>
+      <w:r>
+        <w:rPr>
+          <w:rFonts w:ascii="Times" w:eastAsia="Times" w:hAnsi="Times" w:cs="Times"/>
+        </w:rPr>
+        <w:t xml:space="preserve"> use single voices in most cases </w:t>
+      </w:r>
+      <w:r>
+        <w:rPr>
+          <w:rFonts w:ascii="Times" w:eastAsia="Times" w:hAnsi="Times" w:cs="Times"/>
+          <w:highlight w:val="yellow"/>
+        </w:rPr>
+        <w:t>OK</w:t>
       </w:r>
     </w:p>
     <w:p>
@@ -247,7 +308,14 @@
         <w:rPr>
           <w:rFonts w:ascii="Times" w:eastAsia="Times" w:hAnsi="Times" w:cs="Times"/>
         </w:rPr>
-        <w:t xml:space="preserve">Split into two staves when voice crossing is heavy. </w:t>
+        <w:t xml:space="preserve">Split into two staves when voice crossing is heavy.  </w:t>
+      </w:r>
+      <w:r>
+        <w:rPr>
+          <w:rFonts w:ascii="Times" w:eastAsia="Times" w:hAnsi="Times" w:cs="Times"/>
+          <w:highlight w:val="yellow"/>
+        </w:rPr>
+        <w:t>OK</w:t>
       </w:r>
     </w:p>
     <w:p>
@@ -271,7 +339,14 @@
         <w:rPr>
           <w:rFonts w:ascii="Times" w:eastAsia="Times" w:hAnsi="Times" w:cs="Times"/>
         </w:rPr>
-        <w:t>a2 lines use two voices when occurring in heavy divisi writing.</w:t>
+        <w:t xml:space="preserve">a2 lines use two voices when occurring in heavy divisi writing. </w:t>
+      </w:r>
+      <w:r>
+        <w:rPr>
+          <w:rFonts w:ascii="Times" w:eastAsia="Times" w:hAnsi="Times" w:cs="Times"/>
+          <w:highlight w:val="yellow"/>
+        </w:rPr>
+        <w:t>OK</w:t>
       </w:r>
     </w:p>
     <w:p>
@@ -295,7 +370,20 @@
         <w:rPr>
           <w:rFonts w:ascii="Times" w:eastAsia="Times" w:hAnsi="Times" w:cs="Times"/>
         </w:rPr>
-        <w:t>Part numbering and a2 markings are repeated on new systems to clarify, especially when changes are occurring rapidly. However if the section is clearly a2 or divisi, markings are not provided in new systems.</w:t>
+        <w:t>Part numbering and a2 markings are repeated on new systems to clarify, especially when changes ar</w:t>
+      </w:r>
+      <w:r>
+        <w:rPr>
+          <w:rFonts w:ascii="Times" w:eastAsia="Times" w:hAnsi="Times" w:cs="Times"/>
+        </w:rPr>
+        <w:t xml:space="preserve">e occurring rapidly. However if the section is clearly a2 or divisi, markings are not provided in new systems. </w:t>
+      </w:r>
+      <w:r>
+        <w:rPr>
+          <w:rFonts w:ascii="Times" w:eastAsia="Times" w:hAnsi="Times" w:cs="Times"/>
+          <w:highlight w:val="yellow"/>
+        </w:rPr>
+        <w:t>GOTCHA, IT WAS NOT CLEAR TO ME WHEN I FIRST REVIEWED THE SCORE, SO I ADDED A LOT OF A2 MARKINGS, BUT I WILL DEFER TO YOUR EXPERTISE ON THIS ONE</w:t>
       </w:r>
     </w:p>
     <w:p>
@@ -319,7 +407,13 @@
         <w:rPr>
           <w:rFonts w:ascii="Times" w:eastAsia="Times" w:hAnsi="Times" w:cs="Times"/>
         </w:rPr>
-        <w:t xml:space="preserve">Made </w:t>
+        <w:t>M</w:t>
+      </w:r>
+      <w:r>
+        <w:rPr>
+          <w:rFonts w:ascii="Times" w:eastAsia="Times" w:hAnsi="Times" w:cs="Times"/>
+        </w:rPr>
+        <w:t xml:space="preserve">ade </w:t>
       </w:r>
       <w:proofErr w:type="spellStart"/>
       <w:r>
@@ -333,7 +427,14 @@
         <w:rPr>
           <w:rFonts w:ascii="Times" w:eastAsia="Times" w:hAnsi="Times" w:cs="Times"/>
         </w:rPr>
-        <w:t xml:space="preserve"> + 2 part.</w:t>
+        <w:t xml:space="preserve"> + 2 part. </w:t>
+      </w:r>
+      <w:r>
+        <w:rPr>
+          <w:rFonts w:ascii="Times" w:eastAsia="Times" w:hAnsi="Times" w:cs="Times"/>
+          <w:highlight w:val="yellow"/>
+        </w:rPr>
+        <w:t>THANK YOU, I have gone ahead and amended the second part, which should be clear from the edited PDF I am sending back. I put several of the existing Perc1 instruments into Perc2 and also added a few more things for them to do.</w:t>
       </w:r>
     </w:p>
     <w:p>
@@ -357,147 +458,170 @@
         <w:rPr>
           <w:rFonts w:ascii="Times" w:eastAsia="Times" w:hAnsi="Times" w:cs="Times"/>
         </w:rPr>
-        <w:t>Time signature changes</w:t>
-      </w:r>
-    </w:p>
-    <w:p>
-      <w:pPr>
-        <w:pStyle w:val="ListParagraph"/>
+        <w:t>Time signa</w:t>
+      </w:r>
+      <w:r>
+        <w:rPr>
+          <w:rFonts w:ascii="Times" w:eastAsia="Times" w:hAnsi="Times" w:cs="Times"/>
+        </w:rPr>
+        <w:t>ture changes</w:t>
+      </w:r>
+    </w:p>
+    <w:p>
+      <w:pPr>
         <w:numPr>
           <w:ilvl w:val="1"/>
           <w:numId w:val="2"/>
         </w:numPr>
-        <w:rPr>
-          <w:rFonts w:ascii="Times" w:eastAsia="Times" w:hAnsi="Times" w:cs="Times"/>
-          <w:bCs/>
-        </w:rPr>
-      </w:pPr>
-      <w:r>
-        <w:rPr>
-          <w:rFonts w:ascii="Times" w:eastAsia="Times" w:hAnsi="Times" w:cs="Times"/>
-          <w:bCs/>
-        </w:rPr>
-        <w:t xml:space="preserve">m. 276 – </w:t>
-      </w:r>
-      <w:r>
-        <w:rPr>
-          <w:rFonts w:ascii="Times" w:eastAsia="Times" w:hAnsi="Times" w:cs="Times"/>
-          <w:bCs/>
-        </w:rPr>
-        <w:t>changed</w:t>
-      </w:r>
-      <w:r>
-        <w:rPr>
-          <w:rFonts w:ascii="Times" w:eastAsia="Times" w:hAnsi="Times" w:cs="Times"/>
-          <w:bCs/>
-        </w:rPr>
-        <w:t xml:space="preserve"> to a single 4/4 bar in all score and parts.</w:t>
-      </w:r>
-    </w:p>
-    <w:p>
-      <w:pPr>
-        <w:pStyle w:val="ListParagraph"/>
+        <w:pBdr>
+          <w:top w:val="nil"/>
+          <w:left w:val="nil"/>
+          <w:bottom w:val="nil"/>
+          <w:right w:val="nil"/>
+          <w:between w:val="nil"/>
+        </w:pBdr>
+        <w:rPr>
+          <w:rFonts w:ascii="Times" w:eastAsia="Times" w:hAnsi="Times" w:cs="Times"/>
+          <w:color w:val="000000"/>
+        </w:rPr>
+      </w:pPr>
+      <w:r>
+        <w:rPr>
+          <w:rFonts w:ascii="Times" w:eastAsia="Times" w:hAnsi="Times" w:cs="Times"/>
+          <w:color w:val="000000"/>
+        </w:rPr>
+        <w:t xml:space="preserve">m. 276 – changed to a single 4/4 bar in all score and parts. </w:t>
+      </w:r>
+      <w:r>
+        <w:rPr>
+          <w:rFonts w:ascii="Times" w:eastAsia="Times" w:hAnsi="Times" w:cs="Times"/>
+          <w:color w:val="000000"/>
+          <w:highlight w:val="yellow"/>
+        </w:rPr>
+        <w:t>Thank you</w:t>
+      </w:r>
+    </w:p>
+    <w:p>
+      <w:pPr>
         <w:numPr>
           <w:ilvl w:val="1"/>
           <w:numId w:val="2"/>
         </w:numPr>
-        <w:rPr>
-          <w:rFonts w:ascii="Times" w:eastAsia="Times" w:hAnsi="Times" w:cs="Times"/>
-          <w:bCs/>
-        </w:rPr>
-      </w:pPr>
-      <w:r>
-        <w:rPr>
-          <w:rFonts w:ascii="Times" w:eastAsia="Times" w:hAnsi="Times" w:cs="Times"/>
-          <w:bCs/>
-        </w:rPr>
-        <w:t xml:space="preserve">m. 352 – </w:t>
-      </w:r>
-      <w:r>
-        <w:rPr>
-          <w:rFonts w:ascii="Times" w:eastAsia="Times" w:hAnsi="Times" w:cs="Times"/>
-          <w:bCs/>
-        </w:rPr>
-        <w:t>changed</w:t>
-      </w:r>
-      <w:r>
-        <w:rPr>
-          <w:rFonts w:ascii="Times" w:eastAsia="Times" w:hAnsi="Times" w:cs="Times"/>
-          <w:bCs/>
-        </w:rPr>
-        <w:t xml:space="preserve"> to a single ¾ bar in all score and parts.</w:t>
-      </w:r>
-    </w:p>
-    <w:p>
-      <w:pPr>
-        <w:pStyle w:val="ListParagraph"/>
+        <w:pBdr>
+          <w:top w:val="nil"/>
+          <w:left w:val="nil"/>
+          <w:bottom w:val="nil"/>
+          <w:right w:val="nil"/>
+          <w:between w:val="nil"/>
+        </w:pBdr>
+        <w:rPr>
+          <w:rFonts w:ascii="Times" w:eastAsia="Times" w:hAnsi="Times" w:cs="Times"/>
+          <w:color w:val="000000"/>
+        </w:rPr>
+      </w:pPr>
+      <w:r>
+        <w:rPr>
+          <w:rFonts w:ascii="Times" w:eastAsia="Times" w:hAnsi="Times" w:cs="Times"/>
+          <w:color w:val="000000"/>
+        </w:rPr>
+        <w:t xml:space="preserve">m. 352 – changed to a single ¾ bar in all score and parts. </w:t>
+      </w:r>
+      <w:r>
+        <w:rPr>
+          <w:rFonts w:ascii="Times" w:eastAsia="Times" w:hAnsi="Times" w:cs="Times"/>
+          <w:highlight w:val="yellow"/>
+        </w:rPr>
+        <w:t>Thank you</w:t>
+      </w:r>
+    </w:p>
+    <w:p>
+      <w:pPr>
         <w:numPr>
           <w:ilvl w:val="1"/>
           <w:numId w:val="2"/>
         </w:numPr>
-        <w:rPr>
-          <w:rFonts w:ascii="Times" w:eastAsia="Times" w:hAnsi="Times" w:cs="Times"/>
-          <w:bCs/>
-        </w:rPr>
-      </w:pPr>
-      <w:r>
-        <w:rPr>
-          <w:rFonts w:ascii="Times" w:eastAsia="Times" w:hAnsi="Times" w:cs="Times"/>
-          <w:bCs/>
-        </w:rPr>
-        <w:t xml:space="preserve">m. 363 – </w:t>
-      </w:r>
-      <w:r>
-        <w:rPr>
-          <w:rFonts w:ascii="Times" w:eastAsia="Times" w:hAnsi="Times" w:cs="Times"/>
-          <w:bCs/>
-        </w:rPr>
-        <w:t>changed</w:t>
-      </w:r>
-      <w:r>
-        <w:rPr>
-          <w:rFonts w:ascii="Times" w:eastAsia="Times" w:hAnsi="Times" w:cs="Times"/>
-          <w:bCs/>
-        </w:rPr>
-        <w:t xml:space="preserve"> to a single ¾ bar in all score and parts.</w:t>
-      </w:r>
-    </w:p>
-    <w:p>
-      <w:pPr>
-        <w:pStyle w:val="ListParagraph"/>
+        <w:pBdr>
+          <w:top w:val="nil"/>
+          <w:left w:val="nil"/>
+          <w:bottom w:val="nil"/>
+          <w:right w:val="nil"/>
+          <w:between w:val="nil"/>
+        </w:pBdr>
+        <w:rPr>
+          <w:rFonts w:ascii="Times" w:eastAsia="Times" w:hAnsi="Times" w:cs="Times"/>
+          <w:color w:val="000000"/>
+        </w:rPr>
+      </w:pPr>
+      <w:r>
+        <w:rPr>
+          <w:rFonts w:ascii="Times" w:eastAsia="Times" w:hAnsi="Times" w:cs="Times"/>
+          <w:color w:val="000000"/>
+        </w:rPr>
+        <w:t xml:space="preserve">m. 363 – changed to a single ¾ bar in all score and parts. </w:t>
+      </w:r>
+      <w:r>
+        <w:rPr>
+          <w:rFonts w:ascii="Times" w:eastAsia="Times" w:hAnsi="Times" w:cs="Times"/>
+          <w:highlight w:val="yellow"/>
+        </w:rPr>
+        <w:t>Thank you</w:t>
+      </w:r>
+    </w:p>
+    <w:p>
+      <w:pPr>
         <w:numPr>
           <w:ilvl w:val="1"/>
           <w:numId w:val="2"/>
         </w:numPr>
-        <w:rPr>
-          <w:rFonts w:ascii="Times" w:eastAsia="Times" w:hAnsi="Times" w:cs="Times"/>
-          <w:bCs/>
-        </w:rPr>
-      </w:pPr>
-      <w:r>
-        <w:rPr>
-          <w:rFonts w:ascii="Times" w:eastAsia="Times" w:hAnsi="Times" w:cs="Times"/>
-          <w:bCs/>
+        <w:pBdr>
+          <w:top w:val="nil"/>
+          <w:left w:val="nil"/>
+          <w:bottom w:val="nil"/>
+          <w:right w:val="nil"/>
+          <w:between w:val="nil"/>
+        </w:pBdr>
+        <w:rPr>
+          <w:rFonts w:ascii="Times" w:eastAsia="Times" w:hAnsi="Times" w:cs="Times"/>
+          <w:color w:val="000000"/>
+        </w:rPr>
+      </w:pPr>
+      <w:r>
+        <w:rPr>
+          <w:rFonts w:ascii="Times" w:eastAsia="Times" w:hAnsi="Times" w:cs="Times"/>
+          <w:color w:val="000000"/>
         </w:rPr>
         <w:t xml:space="preserve">m. 428 – ensure using normal semibreve rest not breve. </w:t>
       </w:r>
-    </w:p>
-    <w:p>
-      <w:pPr>
-        <w:pStyle w:val="ListParagraph"/>
+      <w:r>
+        <w:rPr>
+          <w:rFonts w:ascii="Times" w:eastAsia="Times" w:hAnsi="Times" w:cs="Times"/>
+          <w:highlight w:val="yellow"/>
+        </w:rPr>
+        <w:t>Thank you</w:t>
+      </w:r>
+    </w:p>
+    <w:p>
+      <w:pPr>
         <w:numPr>
           <w:ilvl w:val="0"/>
           <w:numId w:val="2"/>
         </w:numPr>
-        <w:rPr>
-          <w:rFonts w:ascii="Times" w:eastAsia="Times" w:hAnsi="Times" w:cs="Times"/>
-          <w:bCs/>
-        </w:rPr>
-      </w:pPr>
-      <w:r>
-        <w:rPr>
-          <w:rFonts w:ascii="Times" w:eastAsia="Times" w:hAnsi="Times" w:cs="Times"/>
-          <w:bCs/>
+        <w:pBdr>
+          <w:top w:val="nil"/>
+          <w:left w:val="nil"/>
+          <w:bottom w:val="nil"/>
+          <w:right w:val="nil"/>
+          <w:between w:val="nil"/>
+        </w:pBdr>
+        <w:rPr>
+          <w:rFonts w:ascii="Times" w:eastAsia="Times" w:hAnsi="Times" w:cs="Times"/>
+          <w:color w:val="000000"/>
+        </w:rPr>
+      </w:pPr>
+      <w:r>
+        <w:rPr>
+          <w:rFonts w:ascii="Times" w:eastAsia="Times" w:hAnsi="Times" w:cs="Times"/>
+          <w:color w:val="000000"/>
         </w:rPr>
         <w:t xml:space="preserve">Adjusted the fonts in the title texts to </w:t>
       </w:r>
@@ -505,7 +629,7 @@
       <w:r>
         <w:rPr>
           <w:rFonts w:ascii="Times" w:eastAsia="Times" w:hAnsi="Times" w:cs="Times"/>
-          <w:bCs/>
+          <w:color w:val="000000"/>
         </w:rPr>
         <w:t>Chaloops</w:t>
       </w:r>
@@ -513,87 +637,133 @@
       <w:r>
         <w:rPr>
           <w:rFonts w:ascii="Times" w:eastAsia="Times" w:hAnsi="Times" w:cs="Times"/>
-          <w:bCs/>
-        </w:rPr>
-        <w:t>.</w:t>
-      </w:r>
-    </w:p>
-    <w:p>
-      <w:pPr>
-        <w:pStyle w:val="ListParagraph"/>
+          <w:color w:val="000000"/>
+        </w:rPr>
+        <w:t xml:space="preserve">. </w:t>
+      </w:r>
+      <w:r>
+        <w:rPr>
+          <w:rFonts w:ascii="Times" w:eastAsia="Times" w:hAnsi="Times" w:cs="Times"/>
+          <w:highlight w:val="yellow"/>
+        </w:rPr>
+        <w:t>Thank you</w:t>
+      </w:r>
+    </w:p>
+    <w:p>
+      <w:pPr>
         <w:numPr>
           <w:ilvl w:val="0"/>
           <w:numId w:val="2"/>
         </w:numPr>
-        <w:rPr>
-          <w:rFonts w:ascii="Times" w:eastAsia="Times" w:hAnsi="Times" w:cs="Times"/>
-          <w:bCs/>
-        </w:rPr>
-      </w:pPr>
-      <w:r>
-        <w:rPr>
-          <w:rFonts w:ascii="Times" w:eastAsia="Times" w:hAnsi="Times" w:cs="Times"/>
-          <w:bCs/>
-        </w:rPr>
-        <w:t>Made some edits to the percussion key.</w:t>
-      </w:r>
-    </w:p>
-    <w:p>
-      <w:pPr>
-        <w:pStyle w:val="ListParagraph"/>
+        <w:pBdr>
+          <w:top w:val="nil"/>
+          <w:left w:val="nil"/>
+          <w:bottom w:val="nil"/>
+          <w:right w:val="nil"/>
+          <w:between w:val="nil"/>
+        </w:pBdr>
+        <w:rPr>
+          <w:rFonts w:ascii="Times" w:eastAsia="Times" w:hAnsi="Times" w:cs="Times"/>
+          <w:color w:val="000000"/>
+        </w:rPr>
+      </w:pPr>
+      <w:r>
+        <w:rPr>
+          <w:rFonts w:ascii="Times" w:eastAsia="Times" w:hAnsi="Times" w:cs="Times"/>
+          <w:color w:val="000000"/>
+        </w:rPr>
+        <w:t xml:space="preserve">Made some edits to the percussion key. </w:t>
+      </w:r>
+      <w:r>
+        <w:rPr>
+          <w:rFonts w:ascii="Times" w:eastAsia="Times" w:hAnsi="Times" w:cs="Times"/>
+          <w:highlight w:val="yellow"/>
+        </w:rPr>
+        <w:t>Thank you</w:t>
+      </w:r>
+    </w:p>
+    <w:p>
+      <w:pPr>
         <w:numPr>
           <w:ilvl w:val="0"/>
           <w:numId w:val="2"/>
         </w:numPr>
-        <w:rPr>
-          <w:rFonts w:ascii="Times" w:eastAsia="Times" w:hAnsi="Times" w:cs="Times"/>
-          <w:bCs/>
-        </w:rPr>
-      </w:pPr>
-      <w:r>
-        <w:rPr>
-          <w:rFonts w:ascii="Times" w:eastAsia="Times" w:hAnsi="Times" w:cs="Times"/>
-          <w:b/>
+        <w:pBdr>
+          <w:top w:val="nil"/>
+          <w:left w:val="nil"/>
+          <w:bottom w:val="nil"/>
+          <w:right w:val="nil"/>
+          <w:between w:val="nil"/>
+        </w:pBdr>
+        <w:rPr>
+          <w:rFonts w:ascii="Times" w:eastAsia="Times" w:hAnsi="Times" w:cs="Times"/>
+          <w:color w:val="000000"/>
+        </w:rPr>
+      </w:pPr>
+      <w:r>
+        <w:rPr>
+          <w:rFonts w:ascii="Times" w:eastAsia="Times" w:hAnsi="Times" w:cs="Times"/>
+          <w:b/>
+          <w:color w:val="000000"/>
         </w:rPr>
         <w:t>To clarify</w:t>
       </w:r>
     </w:p>
     <w:p>
       <w:pPr>
-        <w:pStyle w:val="ListParagraph"/>
         <w:numPr>
           <w:ilvl w:val="1"/>
           <w:numId w:val="2"/>
         </w:numPr>
-        <w:rPr>
-          <w:rFonts w:ascii="Times" w:eastAsia="Times" w:hAnsi="Times" w:cs="Times"/>
-          <w:bCs/>
-        </w:rPr>
-      </w:pPr>
-      <w:r>
-        <w:rPr>
-          <w:rFonts w:ascii="Times" w:eastAsia="Times" w:hAnsi="Times" w:cs="Times"/>
-          <w:bCs/>
-        </w:rPr>
-        <w:t>Is the yellow highlight in the title page intended?</w:t>
-      </w:r>
-    </w:p>
-    <w:p>
-      <w:pPr>
-        <w:pStyle w:val="ListParagraph"/>
+        <w:pBdr>
+          <w:top w:val="nil"/>
+          <w:left w:val="nil"/>
+          <w:bottom w:val="nil"/>
+          <w:right w:val="nil"/>
+          <w:between w:val="nil"/>
+        </w:pBdr>
+        <w:rPr>
+          <w:rFonts w:ascii="Times" w:eastAsia="Times" w:hAnsi="Times" w:cs="Times"/>
+          <w:color w:val="000000"/>
+        </w:rPr>
+      </w:pPr>
+      <w:r>
+        <w:rPr>
+          <w:rFonts w:ascii="Times" w:eastAsia="Times" w:hAnsi="Times" w:cs="Times"/>
+          <w:color w:val="000000"/>
+        </w:rPr>
+        <w:t xml:space="preserve">Is the yellow highlight in the title page intended? </w:t>
+      </w:r>
+      <w:r>
+        <w:rPr>
+          <w:rFonts w:ascii="Times" w:eastAsia="Times" w:hAnsi="Times" w:cs="Times"/>
+          <w:highlight w:val="yellow"/>
+        </w:rPr>
+        <w:t>No!</w:t>
+      </w:r>
+    </w:p>
+    <w:p>
+      <w:pPr>
         <w:numPr>
           <w:ilvl w:val="1"/>
           <w:numId w:val="2"/>
         </w:numPr>
-        <w:rPr>
-          <w:rFonts w:ascii="Times" w:eastAsia="Times" w:hAnsi="Times" w:cs="Times"/>
-          <w:bCs/>
-        </w:rPr>
-      </w:pPr>
-      <w:r>
-        <w:rPr>
-          <w:rFonts w:ascii="Times" w:eastAsia="Times" w:hAnsi="Times" w:cs="Times"/>
-          <w:bCs/>
+        <w:pBdr>
+          <w:top w:val="nil"/>
+          <w:left w:val="nil"/>
+          <w:bottom w:val="nil"/>
+          <w:right w:val="nil"/>
+          <w:between w:val="nil"/>
+        </w:pBdr>
+        <w:rPr>
+          <w:rFonts w:ascii="Times" w:eastAsia="Times" w:hAnsi="Times" w:cs="Times"/>
+          <w:color w:val="000000"/>
+        </w:rPr>
+      </w:pPr>
+      <w:r>
+        <w:rPr>
+          <w:rFonts w:ascii="Times" w:eastAsia="Times" w:hAnsi="Times" w:cs="Times"/>
+          <w:color w:val="000000"/>
         </w:rPr>
         <w:t xml:space="preserve">For the chamber version, which uses </w:t>
       </w:r>
@@ -601,7 +771,7 @@
       <w:r>
         <w:rPr>
           <w:rFonts w:ascii="Times" w:eastAsia="Times" w:hAnsi="Times" w:cs="Times"/>
-          <w:bCs/>
+          <w:color w:val="000000"/>
         </w:rPr>
         <w:t>Timp</w:t>
       </w:r>
@@ -609,54 +779,111 @@
       <w:r>
         <w:rPr>
           <w:rFonts w:ascii="Times" w:eastAsia="Times" w:hAnsi="Times" w:cs="Times"/>
-          <w:bCs/>
-        </w:rPr>
-        <w:t>/Perc II do we just use the original set of two parts – any specific edits for that version?</w:t>
-      </w:r>
-    </w:p>
-    <w:p>
-      <w:pPr>
-        <w:pStyle w:val="ListParagraph"/>
+          <w:color w:val="000000"/>
+        </w:rPr>
+        <w:t xml:space="preserve">/Perc II do we just use the original set of two parts – any specific edits for that version? </w:t>
+      </w:r>
+      <w:r>
+        <w:rPr>
+          <w:rFonts w:ascii="Times" w:eastAsia="Times" w:hAnsi="Times" w:cs="Times"/>
+          <w:color w:val="000000"/>
+          <w:highlight w:val="yellow"/>
+        </w:rPr>
+        <w:t>I think they were fine the way they were, excepting any global chan</w:t>
+      </w:r>
+      <w:r>
+        <w:rPr>
+          <w:rFonts w:ascii="Times" w:eastAsia="Times" w:hAnsi="Times" w:cs="Times"/>
+          <w:color w:val="000000"/>
+          <w:highlight w:val="yellow"/>
+        </w:rPr>
+        <w:t>ges t</w:t>
+      </w:r>
+      <w:r>
+        <w:rPr>
+          <w:rFonts w:ascii="Times" w:eastAsia="Times" w:hAnsi="Times" w:cs="Times"/>
+          <w:highlight w:val="yellow"/>
+        </w:rPr>
+        <w:t>o time signatures etc.</w:t>
+      </w:r>
+    </w:p>
+    <w:p>
+      <w:pPr>
         <w:numPr>
           <w:ilvl w:val="1"/>
           <w:numId w:val="2"/>
         </w:numPr>
-        <w:rPr>
-          <w:rFonts w:ascii="Times" w:eastAsia="Times" w:hAnsi="Times" w:cs="Times"/>
-          <w:bCs/>
-        </w:rPr>
-      </w:pPr>
-      <w:r>
-        <w:rPr>
-          <w:rFonts w:ascii="Times" w:eastAsia="Times" w:hAnsi="Times" w:cs="Times"/>
-          <w:bCs/>
-        </w:rPr>
-        <w:t>Wondering if it would make sense to keep the percussion list and key after the instrumentation section within title pages.</w:t>
-      </w:r>
-    </w:p>
-    <w:p>
-      <w:pPr>
-        <w:pStyle w:val="ListParagraph"/>
+        <w:pBdr>
+          <w:top w:val="nil"/>
+          <w:left w:val="nil"/>
+          <w:bottom w:val="nil"/>
+          <w:right w:val="nil"/>
+          <w:between w:val="nil"/>
+        </w:pBdr>
+        <w:rPr>
+          <w:rFonts w:ascii="Times" w:eastAsia="Times" w:hAnsi="Times" w:cs="Times"/>
+          <w:color w:val="000000"/>
+        </w:rPr>
+      </w:pPr>
+      <w:r>
+        <w:rPr>
+          <w:rFonts w:ascii="Times" w:eastAsia="Times" w:hAnsi="Times" w:cs="Times"/>
+          <w:color w:val="000000"/>
+        </w:rPr>
+        <w:t xml:space="preserve">Wondering if it would make sense to keep the percussion list and key after the instrumentation section within title pages. </w:t>
+      </w:r>
+      <w:r>
+        <w:rPr>
+          <w:rFonts w:ascii="Times" w:eastAsia="Times" w:hAnsi="Times" w:cs="Times"/>
+          <w:color w:val="000000"/>
+          <w:highlight w:val="yellow"/>
+        </w:rPr>
+        <w:t>Agree</w:t>
+      </w:r>
+      <w:r>
+        <w:rPr>
+          <w:rFonts w:ascii="Times" w:eastAsia="Times" w:hAnsi="Times" w:cs="Times"/>
+          <w:highlight w:val="yellow"/>
+        </w:rPr>
+        <w:t xml:space="preserve"> that these should be together. Let's change the order so instrumentation and percussion list are la</w:t>
+      </w:r>
+      <w:r>
+        <w:rPr>
+          <w:rFonts w:ascii="Times" w:eastAsia="Times" w:hAnsi="Times" w:cs="Times"/>
+          <w:highlight w:val="yellow"/>
+        </w:rPr>
+        <w:t xml:space="preserve">st. </w:t>
+      </w:r>
+    </w:p>
+    <w:p>
+      <w:pPr>
         <w:numPr>
           <w:ilvl w:val="1"/>
           <w:numId w:val="2"/>
         </w:numPr>
-        <w:rPr>
-          <w:rFonts w:ascii="Times" w:eastAsia="Times" w:hAnsi="Times" w:cs="Times"/>
-          <w:bCs/>
-        </w:rPr>
-      </w:pPr>
-      <w:r>
-        <w:rPr>
-          <w:rFonts w:ascii="Times" w:eastAsia="Times" w:hAnsi="Times" w:cs="Times"/>
-          <w:bCs/>
+        <w:pBdr>
+          <w:top w:val="nil"/>
+          <w:left w:val="nil"/>
+          <w:bottom w:val="nil"/>
+          <w:right w:val="nil"/>
+          <w:between w:val="nil"/>
+        </w:pBdr>
+        <w:rPr>
+          <w:rFonts w:ascii="Times" w:eastAsia="Times" w:hAnsi="Times" w:cs="Times"/>
+          <w:color w:val="000000"/>
+        </w:rPr>
+      </w:pPr>
+      <w:r>
+        <w:rPr>
+          <w:rFonts w:ascii="Times" w:eastAsia="Times" w:hAnsi="Times" w:cs="Times"/>
+          <w:color w:val="000000"/>
         </w:rPr>
         <w:t>The current layout means that the first page of music is on the left side, not right – is it okay to add a blank page after the front matter before the 1</w:t>
       </w:r>
       <w:r>
         <w:rPr>
           <w:rFonts w:ascii="Times" w:eastAsia="Times" w:hAnsi="Times" w:cs="Times"/>
-          <w:bCs/>
+          <w:color w:val="000000"/>
           <w:vertAlign w:val="superscript"/>
         </w:rPr>
         <w:t>st</w:t>
@@ -664,9 +891,17 @@
       <w:r>
         <w:rPr>
           <w:rFonts w:ascii="Times" w:eastAsia="Times" w:hAnsi="Times" w:cs="Times"/>
-          <w:bCs/>
-        </w:rPr>
-        <w:t xml:space="preserve"> page of music?</w:t>
+          <w:color w:val="000000"/>
+        </w:rPr>
+        <w:t xml:space="preserve"> page of music? </w:t>
+      </w:r>
+      <w:r>
+        <w:rPr>
+          <w:rFonts w:ascii="Times" w:eastAsia="Times" w:hAnsi="Times" w:cs="Times"/>
+          <w:color w:val="000000"/>
+          <w:highlight w:val="yellow"/>
+        </w:rPr>
+        <w:t>Yes please</w:t>
       </w:r>
     </w:p>
     <w:p>
@@ -680,7 +915,7 @@
     </w:p>
     <w:tbl>
       <w:tblPr>
-        <w:tblStyle w:val="a1"/>
+        <w:tblStyle w:val="a2"/>
         <w:tblW w:w="9085" w:type="dxa"/>
         <w:tblBorders>
           <w:top w:val="single" w:sz="4" w:space="0" w:color="000000"/>
@@ -720,6 +955,7 @@
                 <w:rFonts w:ascii="Times" w:eastAsia="Times" w:hAnsi="Times" w:cs="Times"/>
                 <w:b/>
               </w:rPr>
+              <w:lastRenderedPageBreak/>
               <w:t>Instrument</w:t>
             </w:r>
           </w:p>
@@ -876,8 +1112,41 @@
                 <w:b/>
                 <w:sz w:val="20"/>
                 <w:szCs w:val="20"/>
+                <w:highlight w:val="yellow"/>
               </w:rPr>
             </w:pPr>
+            <w:r>
+              <w:rPr>
+                <w:rFonts w:ascii="Times" w:eastAsia="Times" w:hAnsi="Times" w:cs="Times"/>
+                <w:b/>
+                <w:sz w:val="20"/>
+                <w:szCs w:val="20"/>
+                <w:highlight w:val="yellow"/>
+              </w:rPr>
+              <w:t xml:space="preserve">Yes, and </w:t>
+            </w:r>
+            <w:proofErr w:type="spellStart"/>
+            <w:r>
+              <w:rPr>
+                <w:rFonts w:ascii="Times" w:eastAsia="Times" w:hAnsi="Times" w:cs="Times"/>
+                <w:b/>
+                <w:sz w:val="20"/>
+                <w:szCs w:val="20"/>
+                <w:highlight w:val="yellow"/>
+              </w:rPr>
+              <w:t>i've</w:t>
+            </w:r>
+            <w:proofErr w:type="spellEnd"/>
+            <w:r>
+              <w:rPr>
+                <w:rFonts w:ascii="Times" w:eastAsia="Times" w:hAnsi="Times" w:cs="Times"/>
+                <w:b/>
+                <w:sz w:val="20"/>
+                <w:szCs w:val="20"/>
+                <w:highlight w:val="yellow"/>
+              </w:rPr>
+              <w:t xml:space="preserve"> adapted this further</w:t>
+            </w:r>
           </w:p>
         </w:tc>
       </w:tr>
@@ -930,15 +1199,7 @@
                 <w:sz w:val="20"/>
                 <w:szCs w:val="20"/>
               </w:rPr>
-              <w:t>Q69</w:t>
-            </w:r>
-            <w:r>
-              <w:rPr>
-                <w:rFonts w:ascii="Times" w:eastAsia="Times" w:hAnsi="Times" w:cs="Times"/>
-                <w:sz w:val="20"/>
-                <w:szCs w:val="20"/>
-              </w:rPr>
-              <w:t>-71</w:t>
+              <w:t>Q69-71</w:t>
             </w:r>
           </w:p>
         </w:tc>
@@ -967,9 +1228,7 @@
               <w:rPr>
                 <w:rFonts w:ascii="Times" w:eastAsia="Times" w:hAnsi="Times" w:cs="Times"/>
                 <w:b/>
-                <w:bCs/>
                 <w:i/>
-                <w:iCs/>
                 <w:sz w:val="20"/>
                 <w:szCs w:val="20"/>
               </w:rPr>
@@ -997,8 +1256,19 @@
                 <w:b/>
                 <w:sz w:val="20"/>
                 <w:szCs w:val="20"/>
+                <w:highlight w:val="yellow"/>
               </w:rPr>
             </w:pPr>
+            <w:r>
+              <w:rPr>
+                <w:rFonts w:ascii="Times" w:eastAsia="Times" w:hAnsi="Times" w:cs="Times"/>
+                <w:b/>
+                <w:sz w:val="20"/>
+                <w:szCs w:val="20"/>
+                <w:highlight w:val="yellow"/>
+              </w:rPr>
+              <w:t>thank you for adding the F's</w:t>
+            </w:r>
           </w:p>
         </w:tc>
       </w:tr>
@@ -1098,8 +1368,19 @@
                 <w:b/>
                 <w:sz w:val="20"/>
                 <w:szCs w:val="20"/>
+                <w:highlight w:val="yellow"/>
               </w:rPr>
             </w:pPr>
+            <w:r>
+              <w:rPr>
+                <w:rFonts w:ascii="Times" w:eastAsia="Times" w:hAnsi="Times" w:cs="Times"/>
+                <w:b/>
+                <w:sz w:val="20"/>
+                <w:szCs w:val="20"/>
+                <w:highlight w:val="yellow"/>
+              </w:rPr>
+              <w:t>Yes, it is fine, this is a small solo section. it works.</w:t>
+            </w:r>
           </w:p>
         </w:tc>
       </w:tr>
@@ -1135,23 +1416,246 @@
         <w:rPr>
           <w:rFonts w:ascii="Times" w:eastAsia="Times" w:hAnsi="Times" w:cs="Times"/>
           <w:b/>
-        </w:rPr>
-      </w:pPr>
-    </w:p>
-    <w:p>
-      <w:pPr>
-        <w:rPr>
-          <w:rFonts w:ascii="Times" w:eastAsia="Times" w:hAnsi="Times" w:cs="Times"/>
-          <w:b/>
-        </w:rPr>
-      </w:pPr>
-      <w:r>
-        <w:rPr>
-          <w:rFonts w:ascii="Times" w:eastAsia="Times" w:hAnsi="Times" w:cs="Times"/>
-          <w:b/>
-        </w:rPr>
-        <w:t xml:space="preserve"> </w:t>
-      </w:r>
+          <w:highlight w:val="yellow"/>
+        </w:rPr>
+      </w:pPr>
+    </w:p>
+    <w:p>
+      <w:pPr>
+        <w:rPr>
+          <w:rFonts w:ascii="Times" w:eastAsia="Times" w:hAnsi="Times" w:cs="Times"/>
+          <w:b/>
+          <w:highlight w:val="yellow"/>
+        </w:rPr>
+      </w:pPr>
+      <w:r>
+        <w:rPr>
+          <w:rFonts w:ascii="Times" w:eastAsia="Times" w:hAnsi="Times" w:cs="Times"/>
+          <w:b/>
+          <w:highlight w:val="yellow"/>
+        </w:rPr>
+        <w:t xml:space="preserve"> Global comments:</w:t>
+      </w:r>
+    </w:p>
+    <w:p>
+      <w:pPr>
+        <w:numPr>
+          <w:ilvl w:val="0"/>
+          <w:numId w:val="1"/>
+        </w:numPr>
+        <w:rPr>
+          <w:rFonts w:ascii="Times" w:eastAsia="Times" w:hAnsi="Times" w:cs="Times"/>
+          <w:bCs/>
+          <w:highlight w:val="yellow"/>
+        </w:rPr>
+      </w:pPr>
+      <w:r>
+        <w:rPr>
+          <w:rFonts w:ascii="Times" w:eastAsia="Times" w:hAnsi="Times" w:cs="Times"/>
+          <w:bCs/>
+          <w:highlight w:val="yellow"/>
+        </w:rPr>
+        <w:t>Add system brace to Horns, including when they split up</w:t>
+      </w:r>
+    </w:p>
+    <w:p>
+      <w:pPr>
+        <w:numPr>
+          <w:ilvl w:val="0"/>
+          <w:numId w:val="1"/>
+        </w:numPr>
+        <w:rPr>
+          <w:rFonts w:ascii="Times" w:eastAsia="Times" w:hAnsi="Times" w:cs="Times"/>
+          <w:bCs/>
+          <w:highlight w:val="yellow"/>
+        </w:rPr>
+      </w:pPr>
+      <w:r>
+        <w:rPr>
+          <w:rFonts w:ascii="Times" w:eastAsia="Times" w:hAnsi="Times" w:cs="Times"/>
+          <w:bCs/>
+          <w:highlight w:val="yellow"/>
+        </w:rPr>
+        <w:t>Add system brace to Trumpets when they split up</w:t>
+      </w:r>
+    </w:p>
+    <w:p>
+      <w:pPr>
+        <w:numPr>
+          <w:ilvl w:val="0"/>
+          <w:numId w:val="1"/>
+        </w:numPr>
+        <w:rPr>
+          <w:rFonts w:ascii="Times" w:eastAsia="Times" w:hAnsi="Times" w:cs="Times"/>
+          <w:bCs/>
+          <w:highlight w:val="yellow"/>
+        </w:rPr>
+      </w:pPr>
+      <w:r>
+        <w:rPr>
+          <w:rFonts w:ascii="Times" w:eastAsia="Times" w:hAnsi="Times" w:cs="Times"/>
+          <w:bCs/>
+          <w:highlight w:val="yellow"/>
+        </w:rPr>
+        <w:t>Add system brace to Trombones/Tuba including when they split up</w:t>
+      </w:r>
+    </w:p>
+    <w:p>
+      <w:pPr>
+        <w:numPr>
+          <w:ilvl w:val="0"/>
+          <w:numId w:val="1"/>
+        </w:numPr>
+        <w:rPr>
+          <w:rFonts w:ascii="Times" w:eastAsia="Times" w:hAnsi="Times" w:cs="Times"/>
+          <w:b/>
+          <w:highlight w:val="yellow"/>
+        </w:rPr>
+      </w:pPr>
+      <w:r>
+        <w:rPr>
+          <w:rFonts w:ascii="Times" w:eastAsia="Times" w:hAnsi="Times" w:cs="Times"/>
+          <w:b/>
+          <w:highlight w:val="yellow"/>
+        </w:rPr>
+        <w:t xml:space="preserve">Extend percussion </w:t>
+      </w:r>
+      <w:proofErr w:type="spellStart"/>
+      <w:r>
+        <w:rPr>
+          <w:rFonts w:ascii="Times" w:eastAsia="Times" w:hAnsi="Times" w:cs="Times"/>
+          <w:b/>
+          <w:highlight w:val="yellow"/>
+        </w:rPr>
+        <w:t>barline</w:t>
+      </w:r>
+      <w:proofErr w:type="spellEnd"/>
+      <w:r>
+        <w:rPr>
+          <w:rFonts w:ascii="Times" w:eastAsia="Times" w:hAnsi="Times" w:cs="Times"/>
+          <w:b/>
+          <w:highlight w:val="yellow"/>
+        </w:rPr>
+        <w:t xml:space="preserve"> to connect both systems, but not to connect to timpani</w:t>
+      </w:r>
+    </w:p>
+    <w:p>
+      <w:pPr>
+        <w:numPr>
+          <w:ilvl w:val="0"/>
+          <w:numId w:val="1"/>
+        </w:numPr>
+        <w:rPr>
+          <w:rFonts w:ascii="Times" w:eastAsia="Times" w:hAnsi="Times" w:cs="Times"/>
+          <w:bCs/>
+          <w:highlight w:val="yellow"/>
+        </w:rPr>
+      </w:pPr>
+      <w:r>
+        <w:rPr>
+          <w:rFonts w:ascii="Times" w:eastAsia="Times" w:hAnsi="Times" w:cs="Times"/>
+          <w:bCs/>
+          <w:highlight w:val="yellow"/>
+        </w:rPr>
+        <w:t>Add system brace to Violin I/II</w:t>
+      </w:r>
+    </w:p>
+    <w:p>
+      <w:pPr>
+        <w:numPr>
+          <w:ilvl w:val="0"/>
+          <w:numId w:val="1"/>
+        </w:numPr>
+        <w:rPr>
+          <w:rFonts w:ascii="Times" w:eastAsia="Times" w:hAnsi="Times" w:cs="Times"/>
+          <w:b/>
+          <w:highlight w:val="yellow"/>
+        </w:rPr>
+      </w:pPr>
+      <w:r>
+        <w:rPr>
+          <w:rFonts w:ascii="Times" w:eastAsia="Times" w:hAnsi="Times" w:cs="Times"/>
+          <w:b/>
+          <w:highlight w:val="yellow"/>
+        </w:rPr>
+        <w:t>Sibelius handles text really poorly, so there are always some bar-resizing that</w:t>
+      </w:r>
+      <w:r>
+        <w:rPr>
+          <w:rFonts w:ascii="Times" w:eastAsia="Times" w:hAnsi="Times" w:cs="Times"/>
+          <w:b/>
+          <w:highlight w:val="yellow"/>
+        </w:rPr>
+        <w:t xml:space="preserve"> has to happen so that the text appears in the right spot. The only way to make sure that a bar stays the correct size whenever global changes are implemented may be to create a hidden second voice that "takes up space" in the bar and is always hidden, but</w:t>
+      </w:r>
+      <w:r>
+        <w:rPr>
+          <w:rFonts w:ascii="Times" w:eastAsia="Times" w:hAnsi="Times" w:cs="Times"/>
+          <w:b/>
+          <w:highlight w:val="yellow"/>
+        </w:rPr>
+        <w:t xml:space="preserve"> then Sibelius won't keep resizing the bars. I'm referring to bars when there is a lot of text over a fermata, for example. I think we are late enough in this process that we don't need to implement this, but for future narration-scores, I wonder if this w</w:t>
+      </w:r>
+      <w:r>
+        <w:rPr>
+          <w:rFonts w:ascii="Times" w:eastAsia="Times" w:hAnsi="Times" w:cs="Times"/>
+          <w:b/>
+          <w:highlight w:val="yellow"/>
+        </w:rPr>
+        <w:t>ould save time in the long run.</w:t>
+      </w:r>
+    </w:p>
+    <w:p>
+      <w:pPr>
+        <w:rPr>
+          <w:rFonts w:ascii="Times" w:eastAsia="Times" w:hAnsi="Times" w:cs="Times"/>
+          <w:b/>
+          <w:highlight w:val="yellow"/>
+        </w:rPr>
+      </w:pPr>
+    </w:p>
+    <w:p>
+      <w:pPr>
+        <w:rPr>
+          <w:rFonts w:ascii="Times" w:eastAsia="Times" w:hAnsi="Times" w:cs="Times"/>
+          <w:b/>
+          <w:highlight w:val="yellow"/>
+        </w:rPr>
+      </w:pPr>
+      <w:r>
+        <w:rPr>
+          <w:rFonts w:ascii="Times" w:eastAsia="Times" w:hAnsi="Times" w:cs="Times"/>
+          <w:b/>
+          <w:highlight w:val="yellow"/>
+        </w:rPr>
+        <w:t xml:space="preserve">I have also gone ahead and marked up the score in RED PEN on my tablet. I hope all my handwriting is clear. I hope this is the final edit. It seems like there will always be something to do/find in this piece, but it needs </w:t>
+      </w:r>
+      <w:r>
+        <w:rPr>
+          <w:rFonts w:ascii="Times" w:eastAsia="Times" w:hAnsi="Times" w:cs="Times"/>
+          <w:b/>
+          <w:highlight w:val="yellow"/>
+        </w:rPr>
+        <w:t>to be done.</w:t>
+      </w:r>
+    </w:p>
+    <w:p>
+      <w:pPr>
+        <w:rPr>
+          <w:rFonts w:ascii="Times" w:eastAsia="Times" w:hAnsi="Times" w:cs="Times"/>
+          <w:b/>
+          <w:highlight w:val="yellow"/>
+        </w:rPr>
+      </w:pPr>
+    </w:p>
+    <w:p>
+      <w:pPr>
+        <w:rPr>
+          <w:rFonts w:ascii="Times" w:eastAsia="Times" w:hAnsi="Times" w:cs="Times"/>
+          <w:b/>
+          <w:highlight w:val="yellow"/>
+        </w:rPr>
+      </w:pPr>
     </w:p>
     <w:sectPr>
       <w:pgSz w:w="11906" w:h="16838"/>
@@ -1166,9 +1670,9 @@
 <file path=word/numbering.xml><?xml version="1.0" encoding="utf-8"?>
 <w:numbering xmlns:wpc="http://schemas.microsoft.com/office/word/2010/wordprocessingCanvas" xmlns:cx="http://schemas.microsoft.com/office/drawing/2014/chartex" xmlns:cx1="http://schemas.microsoft.com/office/drawing/2015/9/8/chartex" xmlns:cx2="http://schemas.microsoft.com/office/drawing/2015/10/21/chartex" xmlns:cx3="http://schemas.microsoft.com/office/drawing/2016/5/9/chartex" xmlns:cx4="http://schemas.microsoft.com/office/drawing/2016/5/10/chartex" xmlns:cx5="http://schemas.microsoft.com/office/drawing/2016/5/11/chartex" xmlns:cx6="http://schemas.microsoft.com/office/drawing/2016/5/12/chartex" xmlns:cx7="http://schemas.microsoft.com/office/drawing/2016/5/13/chartex" xmlns:cx8="http://schemas.microsoft.com/office/drawing/2016/5/14/chartex" xmlns:mc="http://schemas.openxmlformats.org/markup-compatibility/2006" xmlns:aink="http://schemas.microsoft.com/office/drawing/2016/ink" xmlns:am3d="http://schemas.microsoft.com/office/drawing/2017/model3d" xmlns:o="urn:schemas-microsoft-com:office:office" xmlns:oel="http://schemas.microsoft.com/office/2019/extlst" xmlns:r="http://schemas.openxmlformats.org/officeDocument/2006/relationships" xmlns:m="http://schemas.openxmlformats.org/officeDocument/2006/math" xmlns:v="urn:schemas-microsoft-com:vml" xmlns:wp14="http://schemas.microsoft.com/office/word/2010/wordprocessingDrawing" xmlns:wp="http://schemas.openxmlformats.org/drawingml/2006/wordprocessingDrawing" xmlns:w10="urn:schemas-microsoft-com:office:word" xmlns:w="http://schemas.openxmlformats.org/wordprocessingml/2006/main" xmlns:w14="http://schemas.microsoft.com/office/word/2010/wordml" xmlns:w15="http://schemas.microsoft.com/office/word/2012/wordml" xmlns:w16cex="http://schemas.microsoft.com/office/word/2018/wordml/cex" xmlns:w16cid="http://schemas.microsoft.com/office/word/2016/wordml/cid" xmlns:w16="http://schemas.microsoft.com/office/word/2018/wordml" xmlns:w16sdtdh="http://schemas.microsoft.com/office/word/2020/wordml/sdtdatahash" xmlns:w16se="http://schemas.microsoft.com/office/word/2015/wordml/symex" xmlns:wpg="http://schemas.microsoft.com/office/word/2010/wordprocessingGroup" xmlns:wpi="http://schemas.microsoft.com/office/word/2010/wordprocessingInk" xmlns:wne="http://schemas.microsoft.com/office/word/2006/wordml" xmlns:wps="http://schemas.microsoft.com/office/word/2010/wordprocessingShape" mc:Ignorable="w14 w15 w16se w16cid w16 w16cex w16sdtdh wp14">
   <w:abstractNum w:abstractNumId="0" w15:restartNumberingAfterBreak="0">
-    <w:nsid w:val="51863939"/>
+    <w:nsid w:val="348221E0"/>
     <w:multiLevelType w:val="multilevel"/>
-    <w:tmpl w:val="E1BEB59E"/>
+    <w:tmpl w:val="95B25F68"/>
     <w:lvl w:ilvl="0">
       <w:start w:val="1"/>
       <w:numFmt w:val="decimal"/>
@@ -1252,13 +1756,13 @@
     </w:lvl>
   </w:abstractNum>
   <w:abstractNum w:abstractNumId="1" w15:restartNumberingAfterBreak="0">
-    <w:nsid w:val="645012DB"/>
+    <w:nsid w:val="432F2824"/>
     <w:multiLevelType w:val="multilevel"/>
-    <w:tmpl w:val="1E5C1278"/>
+    <w:tmpl w:val="336ABF2E"/>
     <w:lvl w:ilvl="0">
       <w:start w:val="1"/>
-      <w:numFmt w:val="decimal"/>
-      <w:lvlText w:val="%1)"/>
+      <w:numFmt w:val="bullet"/>
+      <w:lvlText w:val="-"/>
       <w:lvlJc w:val="left"/>
       <w:pPr>
         <w:ind w:left="720" w:hanging="360"/>
@@ -1269,8 +1773,8 @@
     </w:lvl>
     <w:lvl w:ilvl="1">
       <w:start w:val="1"/>
-      <w:numFmt w:val="lowerLetter"/>
-      <w:lvlText w:val="%2)"/>
+      <w:numFmt w:val="bullet"/>
+      <w:lvlText w:val="-"/>
       <w:lvlJc w:val="left"/>
       <w:pPr>
         <w:ind w:left="1440" w:hanging="360"/>
@@ -1281,9 +1785,9 @@
     </w:lvl>
     <w:lvl w:ilvl="2">
       <w:start w:val="1"/>
-      <w:numFmt w:val="lowerRoman"/>
-      <w:lvlText w:val="%3)"/>
-      <w:lvlJc w:val="right"/>
+      <w:numFmt w:val="bullet"/>
+      <w:lvlText w:val="-"/>
+      <w:lvlJc w:val="left"/>
       <w:pPr>
         <w:ind w:left="2160" w:hanging="360"/>
       </w:pPr>
@@ -1293,8 +1797,8 @@
     </w:lvl>
     <w:lvl w:ilvl="3">
       <w:start w:val="1"/>
-      <w:numFmt w:val="decimal"/>
-      <w:lvlText w:val="(%4)"/>
+      <w:numFmt w:val="bullet"/>
+      <w:lvlText w:val="-"/>
       <w:lvlJc w:val="left"/>
       <w:pPr>
         <w:ind w:left="2880" w:hanging="360"/>
@@ -1305,8 +1809,8 @@
     </w:lvl>
     <w:lvl w:ilvl="4">
       <w:start w:val="1"/>
-      <w:numFmt w:val="lowerLetter"/>
-      <w:lvlText w:val="(%5)"/>
+      <w:numFmt w:val="bullet"/>
+      <w:lvlText w:val="-"/>
       <w:lvlJc w:val="left"/>
       <w:pPr>
         <w:ind w:left="3600" w:hanging="360"/>
@@ -1317,9 +1821,9 @@
     </w:lvl>
     <w:lvl w:ilvl="5">
       <w:start w:val="1"/>
-      <w:numFmt w:val="lowerRoman"/>
-      <w:lvlText w:val="(%6)"/>
-      <w:lvlJc w:val="right"/>
+      <w:numFmt w:val="bullet"/>
+      <w:lvlText w:val="-"/>
+      <w:lvlJc w:val="left"/>
       <w:pPr>
         <w:ind w:left="4320" w:hanging="360"/>
       </w:pPr>
@@ -1329,8 +1833,8 @@
     </w:lvl>
     <w:lvl w:ilvl="6">
       <w:start w:val="1"/>
-      <w:numFmt w:val="decimal"/>
-      <w:lvlText w:val="%7."/>
+      <w:numFmt w:val="bullet"/>
+      <w:lvlText w:val="-"/>
       <w:lvlJc w:val="left"/>
       <w:pPr>
         <w:ind w:left="5040" w:hanging="360"/>
@@ -1341,8 +1845,8 @@
     </w:lvl>
     <w:lvl w:ilvl="7">
       <w:start w:val="1"/>
-      <w:numFmt w:val="lowerLetter"/>
-      <w:lvlText w:val="%8."/>
+      <w:numFmt w:val="bullet"/>
+      <w:lvlText w:val="-"/>
       <w:lvlJc w:val="left"/>
       <w:pPr>
         <w:ind w:left="5760" w:hanging="360"/>
@@ -1353,9 +1857,9 @@
     </w:lvl>
     <w:lvl w:ilvl="8">
       <w:start w:val="1"/>
-      <w:numFmt w:val="lowerRoman"/>
-      <w:lvlText w:val="%9."/>
-      <w:lvlJc w:val="right"/>
+      <w:numFmt w:val="bullet"/>
+      <w:lvlText w:val="-"/>
+      <w:lvlJc w:val="left"/>
       <w:pPr>
         <w:ind w:left="6480" w:hanging="360"/>
       </w:pPr>
@@ -1364,10 +1868,10 @@
       </w:rPr>
     </w:lvl>
   </w:abstractNum>
-  <w:num w:numId="1" w16cid:durableId="1248539368">
+  <w:num w:numId="1" w16cid:durableId="173540607">
     <w:abstractNumId w:val="1"/>
   </w:num>
-  <w:num w:numId="2" w16cid:durableId="670182846">
+  <w:num w:numId="2" w16cid:durableId="619992961">
     <w:abstractNumId w:val="0"/>
   </w:num>
 </w:numbering>
@@ -2016,6 +2520,13 @@
       <w:tblStyleColBandSize w:val="1"/>
     </w:tblPr>
   </w:style>
+  <w:style w:type="table" w:customStyle="1" w:styleId="a2">
+    <w:basedOn w:val="TableNormal"/>
+    <w:tblPr>
+      <w:tblStyleRowBandSize w:val="1"/>
+      <w:tblStyleColBandSize w:val="1"/>
+    </w:tblPr>
+  </w:style>
 </w:styles>
 </file>
 
@@ -2316,7 +2827,7 @@
 
 <file path=customXml/item1.xml><?xml version="1.0" encoding="utf-8"?>
 <go:gDocsCustomXmlDataStorage xmlns:go="http://customooxmlschemas.google.com/" xmlns:r="http://schemas.openxmlformats.org/officeDocument/2006/relationships">
-  <go:docsCustomData xmlns:go="http://customooxmlschemas.google.com/" roundtripDataSignature="AMtx7mjpRlUifEMoeYTyapiEmwffzWbgGw==">AMUW2mVA5DcdBvI/Y820lRqLJtYCKqyXsOnJ6Y56GkhpXTpDQlJ68/mzaei7a8jQn9FPDIi7PVmcasjFV8mlp6lnhdGMtPRFtHCZmCGBfiGnMcw7E34EhCI=</go:docsCustomData>
+  <go:docsCustomData xmlns:go="http://customooxmlschemas.google.com/" roundtripDataSignature="AMtx7mhpr7GR3yFp+wS4yqDXHfK23EZ3ag==">AMUW2mXrJHN6QR1YJ/punrTMJj7KN4vdEVQZJtucrqnrafF5ZfHVfjMxJiqKWBrE4/N2x3920sEdQLXH2c14H37Fb+01bgdXzdjrFi6oRmkQu8eiImimSNQ=</go:docsCustomData>
 </go:gDocsCustomXmlDataStorage>
 </file>
 

</xml_diff>

<commit_message>
V19: completed score errata
</commit_message>
<xml_diff>
--- a/2 Proof Reading and Review/v2/THG Errata List_v2.docx
+++ b/2 Proof Reading and Review/v2/THG Errata List_v2.docx
@@ -1109,7 +1109,7 @@
               <w:jc w:val="center"/>
               <w:rPr>
                 <w:rFonts w:ascii="Times" w:eastAsia="Times" w:hAnsi="Times" w:cs="Times"/>
-                <w:b/>
+                <w:bCs/>
                 <w:sz w:val="20"/>
                 <w:szCs w:val="20"/>
                 <w:highlight w:val="yellow"/>
@@ -1118,7 +1118,7 @@
             <w:r>
               <w:rPr>
                 <w:rFonts w:ascii="Times" w:eastAsia="Times" w:hAnsi="Times" w:cs="Times"/>
-                <w:b/>
+                <w:bCs/>
                 <w:sz w:val="20"/>
                 <w:szCs w:val="20"/>
                 <w:highlight w:val="yellow"/>
@@ -1129,7 +1129,7 @@
             <w:r>
               <w:rPr>
                 <w:rFonts w:ascii="Times" w:eastAsia="Times" w:hAnsi="Times" w:cs="Times"/>
-                <w:b/>
+                <w:bCs/>
                 <w:sz w:val="20"/>
                 <w:szCs w:val="20"/>
                 <w:highlight w:val="yellow"/>
@@ -1140,7 +1140,7 @@
             <w:r>
               <w:rPr>
                 <w:rFonts w:ascii="Times" w:eastAsia="Times" w:hAnsi="Times" w:cs="Times"/>
-                <w:b/>
+                <w:bCs/>
                 <w:sz w:val="20"/>
                 <w:szCs w:val="20"/>
                 <w:highlight w:val="yellow"/>
@@ -1253,7 +1253,7 @@
               <w:jc w:val="center"/>
               <w:rPr>
                 <w:rFonts w:ascii="Times" w:eastAsia="Times" w:hAnsi="Times" w:cs="Times"/>
-                <w:b/>
+                <w:bCs/>
                 <w:sz w:val="20"/>
                 <w:szCs w:val="20"/>
                 <w:highlight w:val="yellow"/>
@@ -1262,7 +1262,7 @@
             <w:r>
               <w:rPr>
                 <w:rFonts w:ascii="Times" w:eastAsia="Times" w:hAnsi="Times" w:cs="Times"/>
-                <w:b/>
+                <w:bCs/>
                 <w:sz w:val="20"/>
                 <w:szCs w:val="20"/>
                 <w:highlight w:val="yellow"/>
@@ -1365,7 +1365,7 @@
             <w:pPr>
               <w:rPr>
                 <w:rFonts w:ascii="Times" w:eastAsia="Times" w:hAnsi="Times" w:cs="Times"/>
-                <w:b/>
+                <w:bCs/>
                 <w:sz w:val="20"/>
                 <w:szCs w:val="20"/>
                 <w:highlight w:val="yellow"/>
@@ -1374,7 +1374,7 @@
             <w:r>
               <w:rPr>
                 <w:rFonts w:ascii="Times" w:eastAsia="Times" w:hAnsi="Times" w:cs="Times"/>
-                <w:b/>
+                <w:bCs/>
                 <w:sz w:val="20"/>
                 <w:szCs w:val="20"/>
                 <w:highlight w:val="yellow"/>
@@ -1508,14 +1508,14 @@
         </w:numPr>
         <w:rPr>
           <w:rFonts w:ascii="Times" w:eastAsia="Times" w:hAnsi="Times" w:cs="Times"/>
-          <w:b/>
-          <w:highlight w:val="yellow"/>
-        </w:rPr>
-      </w:pPr>
-      <w:r>
-        <w:rPr>
-          <w:rFonts w:ascii="Times" w:eastAsia="Times" w:hAnsi="Times" w:cs="Times"/>
-          <w:b/>
+          <w:bCs/>
+          <w:highlight w:val="yellow"/>
+        </w:rPr>
+      </w:pPr>
+      <w:r>
+        <w:rPr>
+          <w:rFonts w:ascii="Times" w:eastAsia="Times" w:hAnsi="Times" w:cs="Times"/>
+          <w:bCs/>
           <w:highlight w:val="yellow"/>
         </w:rPr>
         <w:t xml:space="preserve">Extend percussion </w:t>
@@ -1524,7 +1524,7 @@
       <w:r>
         <w:rPr>
           <w:rFonts w:ascii="Times" w:eastAsia="Times" w:hAnsi="Times" w:cs="Times"/>
-          <w:b/>
+          <w:bCs/>
           <w:highlight w:val="yellow"/>
         </w:rPr>
         <w:t>barline</w:t>
@@ -1533,7 +1533,7 @@
       <w:r>
         <w:rPr>
           <w:rFonts w:ascii="Times" w:eastAsia="Times" w:hAnsi="Times" w:cs="Times"/>
-          <w:b/>
+          <w:bCs/>
           <w:highlight w:val="yellow"/>
         </w:rPr>
         <w:t xml:space="preserve"> to connect both systems, but not to connect to timpani</w:t>
@@ -1568,14 +1568,14 @@
         </w:numPr>
         <w:rPr>
           <w:rFonts w:ascii="Times" w:eastAsia="Times" w:hAnsi="Times" w:cs="Times"/>
-          <w:b/>
-          <w:highlight w:val="yellow"/>
-        </w:rPr>
-      </w:pPr>
-      <w:r>
-        <w:rPr>
-          <w:rFonts w:ascii="Times" w:eastAsia="Times" w:hAnsi="Times" w:cs="Times"/>
-          <w:b/>
+          <w:bCs/>
+          <w:highlight w:val="yellow"/>
+        </w:rPr>
+      </w:pPr>
+      <w:r>
+        <w:rPr>
+          <w:rFonts w:ascii="Times" w:eastAsia="Times" w:hAnsi="Times" w:cs="Times"/>
+          <w:bCs/>
           <w:highlight w:val="yellow"/>
         </w:rPr>
         <w:t>Sibelius handles text really poorly, so there are always some bar-resizing that</w:t>
@@ -1583,7 +1583,7 @@
       <w:r>
         <w:rPr>
           <w:rFonts w:ascii="Times" w:eastAsia="Times" w:hAnsi="Times" w:cs="Times"/>
-          <w:b/>
+          <w:bCs/>
           <w:highlight w:val="yellow"/>
         </w:rPr>
         <w:t xml:space="preserve"> has to happen so that the text appears in the right spot. The only way to make sure that a bar stays the correct size whenever global changes are implemented may be to create a hidden second voice that "takes up space" in the bar and is always hidden, but</w:t>
@@ -1591,7 +1591,7 @@
       <w:r>
         <w:rPr>
           <w:rFonts w:ascii="Times" w:eastAsia="Times" w:hAnsi="Times" w:cs="Times"/>
-          <w:b/>
+          <w:bCs/>
           <w:highlight w:val="yellow"/>
         </w:rPr>
         <w:t xml:space="preserve"> then Sibelius won't keep resizing the bars. I'm referring to bars when there is a lot of text over a fermata, for example. I think we are late enough in this process that we don't need to implement this, but for future narration-scores, I wonder if this w</w:t>
@@ -1599,7 +1599,7 @@
       <w:r>
         <w:rPr>
           <w:rFonts w:ascii="Times" w:eastAsia="Times" w:hAnsi="Times" w:cs="Times"/>
-          <w:b/>
+          <w:bCs/>
           <w:highlight w:val="yellow"/>
         </w:rPr>
         <w:t>ould save time in the long run.</w:t>
@@ -1609,23 +1609,23 @@
       <w:pPr>
         <w:rPr>
           <w:rFonts w:ascii="Times" w:eastAsia="Times" w:hAnsi="Times" w:cs="Times"/>
-          <w:b/>
-          <w:highlight w:val="yellow"/>
-        </w:rPr>
-      </w:pPr>
-    </w:p>
-    <w:p>
-      <w:pPr>
-        <w:rPr>
-          <w:rFonts w:ascii="Times" w:eastAsia="Times" w:hAnsi="Times" w:cs="Times"/>
-          <w:b/>
-          <w:highlight w:val="yellow"/>
-        </w:rPr>
-      </w:pPr>
-      <w:r>
-        <w:rPr>
-          <w:rFonts w:ascii="Times" w:eastAsia="Times" w:hAnsi="Times" w:cs="Times"/>
-          <w:b/>
+          <w:bCs/>
+          <w:highlight w:val="yellow"/>
+        </w:rPr>
+      </w:pPr>
+    </w:p>
+    <w:p>
+      <w:pPr>
+        <w:rPr>
+          <w:rFonts w:ascii="Times" w:eastAsia="Times" w:hAnsi="Times" w:cs="Times"/>
+          <w:bCs/>
+          <w:highlight w:val="yellow"/>
+        </w:rPr>
+      </w:pPr>
+      <w:r>
+        <w:rPr>
+          <w:rFonts w:ascii="Times" w:eastAsia="Times" w:hAnsi="Times" w:cs="Times"/>
+          <w:bCs/>
           <w:highlight w:val="yellow"/>
         </w:rPr>
         <w:t xml:space="preserve">I have also gone ahead and marked up the score in RED PEN on my tablet. I hope all my handwriting is clear. I hope this is the final edit. It seems like there will always be something to do/find in this piece, but it needs </w:t>
@@ -1633,7 +1633,7 @@
       <w:r>
         <w:rPr>
           <w:rFonts w:ascii="Times" w:eastAsia="Times" w:hAnsi="Times" w:cs="Times"/>
-          <w:b/>
+          <w:bCs/>
           <w:highlight w:val="yellow"/>
         </w:rPr>
         <w:t>to be done.</w:t>

</xml_diff>